<commit_message>
Registrieren funktioniert wirklich hab anmelden probiert aber klappt nocht nicht - Hashmap(KEY,VALUE), nicht Hashmap(VALUE,KEY)!!!
</commit_message>
<xml_diff>
--- a/SWP Projekt.docx
+++ b/SWP Projekt.docx
@@ -12,18 +12,16 @@
     </w:p>
     <w:p>
       <w:r>
-        <w:t>Vererbung</w:t>
-      </w:r>
-      <w:r>
-        <w:t xml:space="preserve">  +</w:t>
-      </w:r>
-    </w:p>
-    <w:p>
-      <w:proofErr w:type="spellStart"/>
+        <w:t>Vererbung +</w:t>
+      </w:r>
+    </w:p>
+    <w:p>
       <w:r>
         <w:t>Hashmap</w:t>
       </w:r>
-      <w:proofErr w:type="spellEnd"/>
+      <w:r>
+        <w:t xml:space="preserve"> +</w:t>
+      </w:r>
     </w:p>
     <w:p>
       <w:r>
@@ -55,6 +53,9 @@
       </w:r>
       <w:r>
         <w:t xml:space="preserve"> </w:t>
+      </w:r>
+      <w:r>
+        <w:t>+</w:t>
       </w:r>
     </w:p>
     <w:p>
@@ -102,41 +103,13 @@
         <w:rPr>
           <w:bCs/>
         </w:rPr>
-        <w:t xml:space="preserve">Zugangsweise wird in einer </w:t>
-      </w:r>
-      <w:proofErr w:type="spellStart"/>
+        <w:t xml:space="preserve">Zugangsweise wird in einer Hashmap gespeichert </w:t>
+      </w:r>
       <w:r>
         <w:rPr>
           <w:bCs/>
         </w:rPr>
-        <w:t>Hashmap</w:t>
-      </w:r>
-      <w:proofErr w:type="spellEnd"/>
-      <w:r>
-        <w:rPr>
-          <w:bCs/>
-        </w:rPr>
-        <w:t xml:space="preserve"> gespeichert </w:t>
-      </w:r>
-      <w:r>
-        <w:rPr>
-          <w:bCs/>
-        </w:rPr>
-        <w:t>(</w:t>
-      </w:r>
-      <w:proofErr w:type="spellStart"/>
-      <w:r>
-        <w:rPr>
-          <w:bCs/>
-        </w:rPr>
-        <w:t>personId</w:t>
-      </w:r>
-      <w:proofErr w:type="spellEnd"/>
-      <w:r>
-        <w:rPr>
-          <w:bCs/>
-        </w:rPr>
-        <w:t xml:space="preserve"> </w:t>
+        <w:t xml:space="preserve">(personId </w:t>
       </w:r>
       <w:r>
         <w:rPr>
@@ -148,21 +121,7 @@
         <w:rPr>
           <w:bCs/>
         </w:rPr>
-        <w:t xml:space="preserve"> </w:t>
-      </w:r>
-      <w:proofErr w:type="spellStart"/>
-      <w:r>
-        <w:rPr>
-          <w:bCs/>
-        </w:rPr>
-        <w:t>zugangsberechtigung</w:t>
-      </w:r>
-      <w:proofErr w:type="spellEnd"/>
-      <w:r>
-        <w:rPr>
-          <w:bCs/>
-        </w:rPr>
-        <w:t>)</w:t>
+        <w:t xml:space="preserve"> zugangsberechtigung)</w:t>
       </w:r>
     </w:p>
     <w:sectPr>

</xml_diff>

<commit_message>
i mag nimmer weitermachen han jetzt angfangen Person einzubinden aber isch komplizierter als geadacht jojo man machts halt doch
</commit_message>
<xml_diff>
--- a/SWP Projekt.docx
+++ b/SWP Projekt.docx
@@ -90,7 +90,21 @@
         <w:rPr>
           <w:bCs/>
         </w:rPr>
-        <w:t xml:space="preserve">Zum Start öffnet sich eine Startseite welche man mit oder ohne Account besuchen kann. Je nach dem kann man sich anmelden oder registrieren. Als „zahlenden“ Besucher kann man beispielsweise nachsehen wo man Liftzugang hat welche Lifte man besucht hat und wie lang das Ticket ist. Als „nichtzahlender“ Besucher bzw. Gast kann sich ohne Registrierung auf der Startseite bewegen kann aber nicht mit Lift fahren. Als „Angestellter“ hat man mehre Optionen Beispiels weise kann man Schneekanone steuern. </w:t>
+        <w:t xml:space="preserve">Zum Start öffnet sich eine </w:t>
+      </w:r>
+      <w:proofErr w:type="gramStart"/>
+      <w:r>
+        <w:rPr>
+          <w:bCs/>
+        </w:rPr>
+        <w:t>Startseite</w:t>
+      </w:r>
+      <w:proofErr w:type="gramEnd"/>
+      <w:r>
+        <w:rPr>
+          <w:bCs/>
+        </w:rPr>
+        <w:t xml:space="preserve"> welche man mit oder ohne Account besuchen kann. Je nach dem kann man sich anmelden oder registrieren. Als „zahlenden“ Besucher kann man beispielsweise nachsehen wo man Liftzugang hat welche Lifte man besucht hat und wie lang das Ticket ist. Als „nichtzahlender“ Besucher bzw. Gast kann sich ohne Registrierung auf der Startseite bewegen kann aber nicht mit Lift fahren. Als „Angestellter“ hat man mehre Optionen Beispielsweise kann man Schneekanone steuern. </w:t>
       </w:r>
     </w:p>
     <w:p>
@@ -109,7 +123,21 @@
         <w:rPr>
           <w:bCs/>
         </w:rPr>
-        <w:t xml:space="preserve">(personId </w:t>
+        <w:t>(</w:t>
+      </w:r>
+      <w:proofErr w:type="spellStart"/>
+      <w:r>
+        <w:rPr>
+          <w:bCs/>
+        </w:rPr>
+        <w:t>personId</w:t>
+      </w:r>
+      <w:proofErr w:type="spellEnd"/>
+      <w:r>
+        <w:rPr>
+          <w:bCs/>
+        </w:rPr>
+        <w:t xml:space="preserve"> </w:t>
       </w:r>
       <w:r>
         <w:rPr>
@@ -121,7 +149,21 @@
         <w:rPr>
           <w:bCs/>
         </w:rPr>
-        <w:t xml:space="preserve"> zugangsberechtigung)</w:t>
+        <w:t xml:space="preserve"> </w:t>
+      </w:r>
+      <w:proofErr w:type="spellStart"/>
+      <w:r>
+        <w:rPr>
+          <w:bCs/>
+        </w:rPr>
+        <w:t>zugangsberechtigung</w:t>
+      </w:r>
+      <w:proofErr w:type="spellEnd"/>
+      <w:r>
+        <w:rPr>
+          <w:bCs/>
+        </w:rPr>
+        <w:t>)</w:t>
       </w:r>
     </w:p>
     <w:sectPr>

</xml_diff>